<commit_message>
Added time spent for ORM review.
</commit_message>
<xml_diff>
--- a/MGMT/QUALITY/ORM/BASELINE/Reviews/ORM-18031801/ORM_18031801_QualityPlan.docx
+++ b/MGMT/QUALITY/ORM/BASELINE/Reviews/ORM-18031801/ORM_18031801_QualityPlan.docx
@@ -936,6 +936,14 @@
                 <w:szCs w:val="24"/>
               </w:rPr>
             </w:pPr>
+            <w:r>
+              <w:rPr>
+                <w:rFonts w:ascii="Arial" w:hAnsi="Arial" w:cs="Arial"/>
+                <w:sz w:val="24"/>
+                <w:szCs w:val="24"/>
+              </w:rPr>
+              <w:t>2h</w:t>
+            </w:r>
           </w:p>
         </w:tc>
         <w:tc>
@@ -1076,7 +1084,15 @@
                 <w:sz w:val="24"/>
                 <w:szCs w:val="24"/>
               </w:rPr>
-              <w:t>I = 0</w:t>
+              <w:t xml:space="preserve">I = </w:t>
+            </w:r>
+            <w:r>
+              <w:rPr>
+                <w:rFonts w:ascii="Arial" w:hAnsi="Arial" w:cs="Arial"/>
+                <w:sz w:val="24"/>
+                <w:szCs w:val="24"/>
+              </w:rPr>
+              <w:t>4</w:t>
             </w:r>
           </w:p>
         </w:tc>
@@ -1099,7 +1115,15 @@
                 <w:sz w:val="24"/>
                 <w:szCs w:val="24"/>
               </w:rPr>
-              <w:t>D = 0</w:t>
+              <w:t>D =</w:t>
+            </w:r>
+            <w:r>
+              <w:rPr>
+                <w:rFonts w:ascii="Arial" w:hAnsi="Arial" w:cs="Arial"/>
+                <w:sz w:val="24"/>
+                <w:szCs w:val="24"/>
+              </w:rPr>
+              <w:t>3</w:t>
             </w:r>
           </w:p>
         </w:tc>
@@ -3144,7 +3168,7 @@
           <w:rFonts w:asciiTheme="majorHAnsi" w:hAnsiTheme="majorHAnsi"/>
           <w:noProof/>
         </w:rPr>
-        <w:t>3</w:t>
+        <w:t>2</w:t>
       </w:r>
     </w:fldSimple>
   </w:p>

</xml_diff>